<commit_message>
Software design of system
</commit_message>
<xml_diff>
--- a/Sozo lab Task-1.docx
+++ b/Sozo lab Task-1.docx
@@ -345,7 +345,16 @@
                                     <w:sz w:val="44"/>
                                     <w:szCs w:val="2"/>
                                   </w:rPr>
-                                  <w:t>System Design Application</w:t>
+                                  <w:t>S</w:t>
+                                </w:r>
+                                <w:r>
+                                  <w:rPr>
+                                    <w:rFonts w:eastAsia="SimSun" w:cstheme="minorHAnsi"/>
+                                    <w:color w:val="FFFFFF" w:themeColor="background1"/>
+                                    <w:sz w:val="44"/>
+                                    <w:szCs w:val="2"/>
+                                  </w:rPr>
+                                  <w:t>oftware Design of System</w:t>
                                 </w:r>
                               </w:p>
                               <w:p>
@@ -366,7 +375,27 @@
                                     <w:sz w:val="44"/>
                                     <w:szCs w:val="2"/>
                                   </w:rPr>
-                                  <w:t>Supri Bin Hj Amir</w:t>
+                                  <w:t xml:space="preserve">Supri Bin </w:t>
+                                </w:r>
+                                <w:proofErr w:type="spellStart"/>
+                                <w:r>
+                                  <w:rPr>
+                                    <w:rFonts w:eastAsia="SimSun" w:cstheme="minorHAnsi"/>
+                                    <w:color w:val="FFFFFF" w:themeColor="background1"/>
+                                    <w:sz w:val="44"/>
+                                    <w:szCs w:val="2"/>
+                                  </w:rPr>
+                                  <w:t>Hj</w:t>
+                                </w:r>
+                                <w:proofErr w:type="spellEnd"/>
+                                <w:r>
+                                  <w:rPr>
+                                    <w:rFonts w:eastAsia="SimSun" w:cstheme="minorHAnsi"/>
+                                    <w:color w:val="FFFFFF" w:themeColor="background1"/>
+                                    <w:sz w:val="44"/>
+                                    <w:szCs w:val="2"/>
+                                  </w:rPr>
+                                  <w:t xml:space="preserve"> Amir</w:t>
                                 </w:r>
                               </w:p>
                             </w:txbxContent>
@@ -413,7 +442,16 @@
                               <w:sz w:val="44"/>
                               <w:szCs w:val="2"/>
                             </w:rPr>
-                            <w:t>System Design Application</w:t>
+                            <w:t>S</w:t>
+                          </w:r>
+                          <w:r>
+                            <w:rPr>
+                              <w:rFonts w:eastAsia="SimSun" w:cstheme="minorHAnsi"/>
+                              <w:color w:val="FFFFFF" w:themeColor="background1"/>
+                              <w:sz w:val="44"/>
+                              <w:szCs w:val="2"/>
+                            </w:rPr>
+                            <w:t>oftware Design of System</w:t>
                           </w:r>
                         </w:p>
                         <w:p>
@@ -434,7 +472,27 @@
                               <w:sz w:val="44"/>
                               <w:szCs w:val="2"/>
                             </w:rPr>
-                            <w:t>Supri Bin Hj Amir</w:t>
+                            <w:t xml:space="preserve">Supri Bin </w:t>
+                          </w:r>
+                          <w:proofErr w:type="spellStart"/>
+                          <w:r>
+                            <w:rPr>
+                              <w:rFonts w:eastAsia="SimSun" w:cstheme="minorHAnsi"/>
+                              <w:color w:val="FFFFFF" w:themeColor="background1"/>
+                              <w:sz w:val="44"/>
+                              <w:szCs w:val="2"/>
+                            </w:rPr>
+                            <w:t>Hj</w:t>
+                          </w:r>
+                          <w:proofErr w:type="spellEnd"/>
+                          <w:r>
+                            <w:rPr>
+                              <w:rFonts w:eastAsia="SimSun" w:cstheme="minorHAnsi"/>
+                              <w:color w:val="FFFFFF" w:themeColor="background1"/>
+                              <w:sz w:val="44"/>
+                              <w:szCs w:val="2"/>
+                            </w:rPr>
+                            <w:t xml:space="preserve"> Amir</w:t>
                           </w:r>
                         </w:p>
                       </w:txbxContent>
@@ -518,6 +576,7 @@
                                     <w:szCs w:val="72"/>
                                   </w:rPr>
                                 </w:pPr>
+                                <w:proofErr w:type="spellStart"/>
                                 <w:r>
                                   <w:rPr>
                                     <w:rFonts w:ascii="Century Gothic" w:eastAsia="SimSun" w:hAnsi="Century Gothic" w:cstheme="minorHAnsi"/>
@@ -527,7 +586,19 @@
                                     <w:sz w:val="72"/>
                                     <w:szCs w:val="72"/>
                                   </w:rPr>
-                                  <w:t>Sozo Lab Task-</w:t>
+                                  <w:t>Sozo</w:t>
+                                </w:r>
+                                <w:proofErr w:type="spellEnd"/>
+                                <w:r>
+                                  <w:rPr>
+                                    <w:rFonts w:ascii="Century Gothic" w:eastAsia="SimSun" w:hAnsi="Century Gothic" w:cstheme="minorHAnsi"/>
+                                    <w:b/>
+                                    <w:bCs/>
+                                    <w:color w:val="FFFFFF" w:themeColor="background1"/>
+                                    <w:sz w:val="72"/>
+                                    <w:szCs w:val="72"/>
+                                  </w:rPr>
+                                  <w:t xml:space="preserve"> Lab Task-</w:t>
                                 </w:r>
                                 <w:r>
                                   <w:rPr>
@@ -642,42 +713,76 @@
     <w:p>
       <w:pPr>
         <w:spacing w:after="0"/>
-        <w:jc w:val="both"/>
+        <w:jc w:val="center"/>
         <w:rPr>
+          <w:rFonts w:ascii="MS PMincho" w:eastAsia="MS PMincho" w:hAnsi="MS PMincho"/>
           <w:b/>
           <w:bCs/>
-          <w:sz w:val="24"/>
-          <w:szCs w:val="24"/>
+          <w:sz w:val="28"/>
+          <w:szCs w:val="28"/>
         </w:rPr>
       </w:pPr>
       <w:r>
         <w:rPr>
+          <w:rFonts w:ascii="MS PMincho" w:eastAsia="MS PMincho" w:hAnsi="MS PMincho"/>
           <w:b/>
           <w:bCs/>
-          <w:sz w:val="24"/>
-          <w:szCs w:val="24"/>
+          <w:sz w:val="28"/>
+          <w:szCs w:val="28"/>
         </w:rPr>
         <w:lastRenderedPageBreak/>
-        <w:t>System Design Application</w:t>
+        <w:t>S</w:t>
+      </w:r>
+      <w:r>
+        <w:rPr>
+          <w:rFonts w:ascii="MS PMincho" w:eastAsia="MS PMincho" w:hAnsi="MS PMincho"/>
+          <w:b/>
+          <w:bCs/>
+          <w:sz w:val="28"/>
+          <w:szCs w:val="28"/>
+        </w:rPr>
+        <w:t xml:space="preserve">oftware </w:t>
+      </w:r>
+      <w:r>
+        <w:rPr>
+          <w:rFonts w:ascii="MS PMincho" w:eastAsia="MS PMincho" w:hAnsi="MS PMincho"/>
+          <w:b/>
+          <w:bCs/>
+          <w:sz w:val="28"/>
+          <w:szCs w:val="28"/>
+        </w:rPr>
+        <w:t xml:space="preserve">Design </w:t>
+      </w:r>
+      <w:r>
+        <w:rPr>
+          <w:rFonts w:ascii="MS PMincho" w:eastAsia="MS PMincho" w:hAnsi="MS PMincho"/>
+          <w:b/>
+          <w:bCs/>
+          <w:sz w:val="28"/>
+          <w:szCs w:val="28"/>
+        </w:rPr>
+        <w:t>of System</w:t>
       </w:r>
     </w:p>
     <w:p>
       <w:pPr>
         <w:spacing w:after="0"/>
-        <w:jc w:val="both"/>
+        <w:jc w:val="center"/>
         <w:rPr>
+          <w:rFonts w:ascii="MS PMincho" w:eastAsia="MS PMincho" w:hAnsi="MS PMincho"/>
           <w:b/>
           <w:bCs/>
-          <w:sz w:val="24"/>
-          <w:szCs w:val="24"/>
+          <w:sz w:val="28"/>
+          <w:szCs w:val="28"/>
         </w:rPr>
       </w:pPr>
       <w:r>
         <w:rPr>
+          <w:rFonts w:ascii="MS PMincho" w:eastAsia="MS PMincho" w:hAnsi="MS PMincho"/>
           <w:b/>
           <w:bCs/>
-          <w:sz w:val="24"/>
-          <w:szCs w:val="24"/>
+          <w:sz w:val="28"/>
+          <w:szCs w:val="28"/>
         </w:rPr>
         <w:t>Application Name: Apps Seminar</w:t>
       </w:r>
@@ -822,6 +927,29 @@
     </w:p>
     <w:p>
       <w:pPr>
+        <w:jc w:val="center"/>
+        <w:rPr>
+          <w:rFonts w:ascii="MS PMincho" w:eastAsia="MS PMincho" w:hAnsi="MS PMincho"/>
+          <w:b/>
+          <w:bCs/>
+          <w:sz w:val="28"/>
+          <w:szCs w:val="28"/>
+        </w:rPr>
+      </w:pPr>
+      <w:r>
+        <w:rPr>
+          <w:rFonts w:ascii="MS PMincho" w:eastAsia="MS PMincho" w:hAnsi="MS PMincho"/>
+          <w:b/>
+          <w:bCs/>
+          <w:sz w:val="28"/>
+          <w:szCs w:val="28"/>
+        </w:rPr>
+        <w:lastRenderedPageBreak/>
+        <w:t>Activity Diagram</w:t>
+      </w:r>
+    </w:p>
+    <w:p>
+      <w:pPr>
         <w:jc w:val="both"/>
         <w:rPr>
           <w:b/>
@@ -834,11 +962,65 @@
         <w:rPr>
           <w:b/>
           <w:bCs/>
+          <w:noProof/>
           <w:sz w:val="24"/>
           <w:szCs w:val="24"/>
         </w:rPr>
-        <w:lastRenderedPageBreak/>
-        <w:t>Activity Diagram</w:t>
+        <w:drawing>
+          <wp:anchor distT="0" distB="0" distL="114300" distR="114300" simplePos="0" relativeHeight="251660800" behindDoc="1" locked="0" layoutInCell="1" allowOverlap="1" wp14:anchorId="0A6900DC" wp14:editId="4C071F99">
+            <wp:simplePos x="0" y="0"/>
+            <wp:positionH relativeFrom="column">
+              <wp:posOffset>893135</wp:posOffset>
+            </wp:positionH>
+            <wp:positionV relativeFrom="paragraph">
+              <wp:posOffset>101777</wp:posOffset>
+            </wp:positionV>
+            <wp:extent cx="5045710" cy="7357587"/>
+            <wp:effectExtent l="0" t="0" r="0" b="0"/>
+            <wp:wrapNone/>
+            <wp:docPr id="2" name="Picture 2"/>
+            <wp:cNvGraphicFramePr>
+              <a:graphicFrameLocks xmlns:a="http://schemas.openxmlformats.org/drawingml/2006/main" noChangeAspect="1"/>
+            </wp:cNvGraphicFramePr>
+            <a:graphic xmlns:a="http://schemas.openxmlformats.org/drawingml/2006/main">
+              <a:graphicData uri="http://schemas.openxmlformats.org/drawingml/2006/picture">
+                <pic:pic xmlns:pic="http://schemas.openxmlformats.org/drawingml/2006/picture">
+                  <pic:nvPicPr>
+                    <pic:cNvPr id="2" name="Picture 2"/>
+                    <pic:cNvPicPr/>
+                  </pic:nvPicPr>
+                  <pic:blipFill>
+                    <a:blip r:embed="rId8" cstate="print">
+                      <a:extLst>
+                        <a:ext uri="{28A0092B-C50C-407E-A947-70E740481C1C}">
+                          <a14:useLocalDpi xmlns:a14="http://schemas.microsoft.com/office/drawing/2010/main" val="0"/>
+                        </a:ext>
+                      </a:extLst>
+                    </a:blip>
+                    <a:stretch>
+                      <a:fillRect/>
+                    </a:stretch>
+                  </pic:blipFill>
+                  <pic:spPr>
+                    <a:xfrm>
+                      <a:off x="0" y="0"/>
+                      <a:ext cx="5046288" cy="7358430"/>
+                    </a:xfrm>
+                    <a:prstGeom prst="rect">
+                      <a:avLst/>
+                    </a:prstGeom>
+                  </pic:spPr>
+                </pic:pic>
+              </a:graphicData>
+            </a:graphic>
+            <wp14:sizeRelH relativeFrom="margin">
+              <wp14:pctWidth>0</wp14:pctWidth>
+            </wp14:sizeRelH>
+            <wp14:sizeRelV relativeFrom="margin">
+              <wp14:pctHeight>0</wp14:pctHeight>
+            </wp14:sizeRelV>
+          </wp:anchor>
+        </w:drawing>
       </w:r>
     </w:p>
     <w:p>
@@ -1118,6 +1300,53 @@
     </w:p>
     <w:p>
       <w:pPr>
+        <w:spacing w:after="0"/>
+        <w:jc w:val="center"/>
+        <w:rPr>
+          <w:rFonts w:ascii="MS PMincho" w:eastAsia="MS PMincho" w:hAnsi="MS PMincho"/>
+          <w:b/>
+          <w:bCs/>
+          <w:sz w:val="28"/>
+          <w:szCs w:val="28"/>
+        </w:rPr>
+      </w:pPr>
+      <w:r>
+        <w:rPr>
+          <w:rFonts w:ascii="MS PMincho" w:eastAsia="MS PMincho" w:hAnsi="MS PMincho"/>
+          <w:b/>
+          <w:bCs/>
+          <w:sz w:val="28"/>
+          <w:szCs w:val="28"/>
+        </w:rPr>
+        <w:lastRenderedPageBreak/>
+        <w:t>Database Design</w:t>
+      </w:r>
+    </w:p>
+    <w:p>
+      <w:pPr>
+        <w:spacing w:after="0"/>
+        <w:jc w:val="center"/>
+        <w:rPr>
+          <w:rFonts w:ascii="MS PMincho" w:eastAsia="MS PMincho" w:hAnsi="MS PMincho"/>
+          <w:b/>
+          <w:bCs/>
+          <w:sz w:val="28"/>
+          <w:szCs w:val="28"/>
+        </w:rPr>
+      </w:pPr>
+      <w:r>
+        <w:rPr>
+          <w:rFonts w:ascii="MS PMincho" w:eastAsia="MS PMincho" w:hAnsi="MS PMincho"/>
+          <w:b/>
+          <w:bCs/>
+          <w:sz w:val="28"/>
+          <w:szCs w:val="28"/>
+        </w:rPr>
+        <w:t>(App Seminar)</w:t>
+      </w:r>
+    </w:p>
+    <w:p>
+      <w:pPr>
         <w:jc w:val="both"/>
         <w:rPr>
           <w:b/>
@@ -1141,11 +1370,51 @@
         <w:rPr>
           <w:b/>
           <w:bCs/>
+          <w:noProof/>
           <w:sz w:val="24"/>
           <w:szCs w:val="24"/>
         </w:rPr>
-        <w:lastRenderedPageBreak/>
-        <w:t>Database Design</w:t>
+        <w:drawing>
+          <wp:inline distT="0" distB="0" distL="0" distR="0" wp14:anchorId="1CD44492" wp14:editId="444247C8">
+            <wp:extent cx="5943600" cy="6286500"/>
+            <wp:effectExtent l="0" t="0" r="0" b="0"/>
+            <wp:docPr id="1" name="Picture 1"/>
+            <wp:cNvGraphicFramePr>
+              <a:graphicFrameLocks xmlns:a="http://schemas.openxmlformats.org/drawingml/2006/main" noChangeAspect="1"/>
+            </wp:cNvGraphicFramePr>
+            <a:graphic xmlns:a="http://schemas.openxmlformats.org/drawingml/2006/main">
+              <a:graphicData uri="http://schemas.openxmlformats.org/drawingml/2006/picture">
+                <pic:pic xmlns:pic="http://schemas.openxmlformats.org/drawingml/2006/picture">
+                  <pic:nvPicPr>
+                    <pic:cNvPr id="1" name="Picture 1"/>
+                    <pic:cNvPicPr/>
+                  </pic:nvPicPr>
+                  <pic:blipFill>
+                    <a:blip r:embed="rId9">
+                      <a:extLst>
+                        <a:ext uri="{28A0092B-C50C-407E-A947-70E740481C1C}">
+                          <a14:useLocalDpi xmlns:a14="http://schemas.microsoft.com/office/drawing/2010/main" val="0"/>
+                        </a:ext>
+                      </a:extLst>
+                    </a:blip>
+                    <a:stretch>
+                      <a:fillRect/>
+                    </a:stretch>
+                  </pic:blipFill>
+                  <pic:spPr>
+                    <a:xfrm>
+                      <a:off x="0" y="0"/>
+                      <a:ext cx="5943600" cy="6286500"/>
+                    </a:xfrm>
+                    <a:prstGeom prst="rect">
+                      <a:avLst/>
+                    </a:prstGeom>
+                  </pic:spPr>
+                </pic:pic>
+              </a:graphicData>
+            </a:graphic>
+          </wp:inline>
+        </w:drawing>
       </w:r>
     </w:p>
     <w:sectPr>

</xml_diff>